<commit_message>
working on the CAMP-checker and the iOS analyser
</commit_message>
<xml_diff>
--- a/data/GUIComparision/GUIComparision.docx
+++ b/data/GUIComparision/GUIComparision.docx
@@ -1501,23 +1501,7 @@
                           <w:sz w:val="18"/>
                           <w:szCs w:val="18"/>
                         </w:rPr>
-                        <w:t xml:space="preserve">an automatically check mobile app </w:t>
-                      </w:r>
-                      <w:proofErr w:type="spellStart"/>
-                      <w:r>
-                        <w:rPr>
-                          <w:sz w:val="18"/>
-                          <w:szCs w:val="18"/>
-                        </w:rPr>
-                        <w:t>behaviour</w:t>
-                      </w:r>
-                      <w:proofErr w:type="spellEnd"/>
-                      <w:r>
-                        <w:rPr>
-                          <w:sz w:val="18"/>
-                          <w:szCs w:val="18"/>
-                        </w:rPr>
-                        <w:t xml:space="preserve"> across multiple platforms to</w:t>
+                        <w:t>an automatically check mobile app behaviour across multiple platforms to</w:t>
                       </w:r>
                       <w:r>
                         <w:rPr>
@@ -1967,6 +1951,47 @@
         <w:t>iOS.</w:t>
       </w:r>
     </w:p>
+    <w:p>
+      <w:pPr>
+        <w:rPr>
+          <w:sz w:val="18"/>
+          <w:szCs w:val="18"/>
+        </w:rPr>
+      </w:pPr>
+      <w:r>
+        <w:rPr>
+          <w:sz w:val="18"/>
+          <w:szCs w:val="18"/>
+        </w:rPr>
+        <w:t>Online sources exit</w:t>
+      </w:r>
+      <w:bookmarkStart w:id="0" w:name="_GoBack"/>
+      <w:bookmarkEnd w:id="0"/>
+      <w:r>
+        <w:rPr>
+          <w:sz w:val="18"/>
+          <w:szCs w:val="18"/>
+        </w:rPr>
+        <w:t xml:space="preserve">: </w:t>
+      </w:r>
+      <w:hyperlink r:id="rId9" w:history="1">
+        <w:r>
+          <w:rPr>
+            <w:rStyle w:val="Hyperlink"/>
+            <w:sz w:val="18"/>
+            <w:szCs w:val="18"/>
+          </w:rPr>
+          <w:t>http://kintek.com.au/blog/portkit-ux-metaphor-equivalents-for-ios-and-android/</w:t>
+        </w:r>
+      </w:hyperlink>
+      <w:r>
+        <w:rPr>
+          <w:sz w:val="18"/>
+          <w:szCs w:val="18"/>
+        </w:rPr>
+        <w:t xml:space="preserve"> </w:t>
+      </w:r>
+    </w:p>
     <w:tbl>
       <w:tblPr>
         <w:tblStyle w:val="TableGrid"/>
@@ -2178,7 +2203,7 @@
               </w:rPr>
               <w:t>android.widget.</w:t>
             </w:r>
-            <w:hyperlink r:id="rId9" w:history="1">
+            <w:hyperlink r:id="rId10" w:history="1">
               <w:r>
                 <w:rPr>
                   <w:rStyle w:val="Hyperlink"/>
@@ -2203,7 +2228,7 @@
               </w:rPr>
               <w:t>android.widget.</w:t>
             </w:r>
-            <w:hyperlink r:id="rId10" w:history="1">
+            <w:hyperlink r:id="rId11" w:history="1">
               <w:r>
                 <w:rPr>
                   <w:rStyle w:val="Hyperlink"/>
@@ -2228,7 +2253,7 @@
               </w:rPr>
               <w:t>android.widget.</w:t>
             </w:r>
-            <w:hyperlink r:id="rId11" w:history="1">
+            <w:hyperlink r:id="rId12" w:history="1">
               <w:r>
                 <w:rPr>
                   <w:rStyle w:val="Hyperlink"/>
@@ -2253,7 +2278,7 @@
               </w:rPr>
               <w:t>android.widget.</w:t>
             </w:r>
-            <w:hyperlink r:id="rId12" w:history="1">
+            <w:hyperlink r:id="rId13" w:history="1">
               <w:r>
                 <w:rPr>
                   <w:rStyle w:val="Hyperlink"/>
@@ -2278,7 +2303,7 @@
               </w:rPr>
               <w:t>android.widget.</w:t>
             </w:r>
-            <w:hyperlink r:id="rId13" w:history="1">
+            <w:hyperlink r:id="rId14" w:history="1">
               <w:r>
                 <w:rPr>
                   <w:rStyle w:val="Hyperlink"/>
@@ -2303,7 +2328,7 @@
               </w:rPr>
               <w:t>android.widget.</w:t>
             </w:r>
-            <w:hyperlink r:id="rId14" w:history="1">
+            <w:hyperlink r:id="rId15" w:history="1">
               <w:r>
                 <w:rPr>
                   <w:rStyle w:val="Hyperlink"/>
@@ -2421,7 +2446,7 @@
               </w:rPr>
               <w:t>android.widget.</w:t>
             </w:r>
-            <w:hyperlink r:id="rId15" w:history="1">
+            <w:hyperlink r:id="rId16" w:history="1">
               <w:r>
                 <w:rPr>
                   <w:rStyle w:val="Hyperlink"/>
@@ -2512,124 +2537,6 @@
                 <w:szCs w:val="18"/>
               </w:rPr>
               <w:t>UILable</w:t>
-            </w:r>
-          </w:p>
-        </w:tc>
-        <w:tc>
-          <w:tcPr>
-            <w:tcW w:w="3827" w:type="dxa"/>
-            <w:tcBorders>
-              <w:top w:val="single" w:sz="4" w:space="0" w:color="auto"/>
-              <w:left w:val="single" w:sz="4" w:space="0" w:color="auto"/>
-              <w:bottom w:val="single" w:sz="4" w:space="0" w:color="auto"/>
-              <w:right w:val="single" w:sz="4" w:space="0" w:color="auto"/>
-            </w:tcBorders>
-          </w:tcPr>
-          <w:p>
-            <w:pPr>
-              <w:rPr>
-                <w:sz w:val="18"/>
-                <w:szCs w:val="18"/>
-              </w:rPr>
-            </w:pPr>
-            <w:r>
-              <w:rPr>
-                <w:sz w:val="18"/>
-                <w:szCs w:val="18"/>
-              </w:rPr>
-              <w:t>android.widget.</w:t>
-            </w:r>
-            <w:hyperlink r:id="rId16" w:history="1">
-              <w:r>
-                <w:rPr>
-                  <w:rStyle w:val="Hyperlink"/>
-                  <w:sz w:val="18"/>
-                  <w:szCs w:val="18"/>
-                </w:rPr>
-                <w:t>TextView</w:t>
-              </w:r>
-            </w:hyperlink>
-          </w:p>
-        </w:tc>
-        <w:tc>
-          <w:tcPr>
-            <w:tcW w:w="1804" w:type="dxa"/>
-            <w:tcBorders>
-              <w:top w:val="single" w:sz="4" w:space="0" w:color="auto"/>
-              <w:left w:val="single" w:sz="4" w:space="0" w:color="auto"/>
-              <w:bottom w:val="single" w:sz="4" w:space="0" w:color="auto"/>
-              <w:right w:val="single" w:sz="4" w:space="0" w:color="auto"/>
-            </w:tcBorders>
-          </w:tcPr>
-          <w:p>
-            <w:pPr>
-              <w:jc w:val="center"/>
-              <w:rPr>
-                <w:sz w:val="18"/>
-                <w:szCs w:val="18"/>
-              </w:rPr>
-            </w:pPr>
-            <w:r>
-              <w:rPr>
-                <w:b/>
-                <w:sz w:val="18"/>
-                <w:szCs w:val="18"/>
-              </w:rPr>
-              <w:t>Y</w:t>
-            </w:r>
-          </w:p>
-        </w:tc>
-      </w:tr>
-      <w:tr>
-        <w:tc>
-          <w:tcPr>
-            <w:tcW w:w="534" w:type="dxa"/>
-            <w:tcBorders>
-              <w:top w:val="single" w:sz="4" w:space="0" w:color="auto"/>
-              <w:left w:val="single" w:sz="4" w:space="0" w:color="auto"/>
-              <w:bottom w:val="single" w:sz="4" w:space="0" w:color="auto"/>
-              <w:right w:val="single" w:sz="4" w:space="0" w:color="auto"/>
-            </w:tcBorders>
-          </w:tcPr>
-          <w:p>
-            <w:pPr>
-              <w:rPr>
-                <w:sz w:val="18"/>
-                <w:szCs w:val="18"/>
-              </w:rPr>
-            </w:pPr>
-            <w:r>
-              <w:rPr>
-                <w:sz w:val="18"/>
-                <w:szCs w:val="18"/>
-              </w:rPr>
-              <w:t>4</w:t>
-            </w:r>
-          </w:p>
-        </w:tc>
-        <w:tc>
-          <w:tcPr>
-            <w:tcW w:w="2693" w:type="dxa"/>
-            <w:tcBorders>
-              <w:top w:val="single" w:sz="4" w:space="0" w:color="auto"/>
-              <w:left w:val="single" w:sz="4" w:space="0" w:color="auto"/>
-              <w:bottom w:val="single" w:sz="4" w:space="0" w:color="auto"/>
-              <w:right w:val="single" w:sz="4" w:space="0" w:color="auto"/>
-            </w:tcBorders>
-          </w:tcPr>
-          <w:p>
-            <w:pPr>
-              <w:rPr>
-                <w:sz w:val="18"/>
-                <w:szCs w:val="18"/>
-              </w:rPr>
-            </w:pPr>
-            <w:r>
-              <w:rPr>
-                <w:sz w:val="18"/>
-                <w:szCs w:val="18"/>
-              </w:rPr>
-              <w:t>UITextView</w:t>
             </w:r>
           </w:p>
         </w:tc>
@@ -2721,6 +2628,124 @@
                 <w:sz w:val="18"/>
                 <w:szCs w:val="18"/>
               </w:rPr>
+              <w:t>4</w:t>
+            </w:r>
+          </w:p>
+        </w:tc>
+        <w:tc>
+          <w:tcPr>
+            <w:tcW w:w="2693" w:type="dxa"/>
+            <w:tcBorders>
+              <w:top w:val="single" w:sz="4" w:space="0" w:color="auto"/>
+              <w:left w:val="single" w:sz="4" w:space="0" w:color="auto"/>
+              <w:bottom w:val="single" w:sz="4" w:space="0" w:color="auto"/>
+              <w:right w:val="single" w:sz="4" w:space="0" w:color="auto"/>
+            </w:tcBorders>
+          </w:tcPr>
+          <w:p>
+            <w:pPr>
+              <w:rPr>
+                <w:sz w:val="18"/>
+                <w:szCs w:val="18"/>
+              </w:rPr>
+            </w:pPr>
+            <w:r>
+              <w:rPr>
+                <w:sz w:val="18"/>
+                <w:szCs w:val="18"/>
+              </w:rPr>
+              <w:t>UITextView</w:t>
+            </w:r>
+          </w:p>
+        </w:tc>
+        <w:tc>
+          <w:tcPr>
+            <w:tcW w:w="3827" w:type="dxa"/>
+            <w:tcBorders>
+              <w:top w:val="single" w:sz="4" w:space="0" w:color="auto"/>
+              <w:left w:val="single" w:sz="4" w:space="0" w:color="auto"/>
+              <w:bottom w:val="single" w:sz="4" w:space="0" w:color="auto"/>
+              <w:right w:val="single" w:sz="4" w:space="0" w:color="auto"/>
+            </w:tcBorders>
+          </w:tcPr>
+          <w:p>
+            <w:pPr>
+              <w:rPr>
+                <w:sz w:val="18"/>
+                <w:szCs w:val="18"/>
+              </w:rPr>
+            </w:pPr>
+            <w:r>
+              <w:rPr>
+                <w:sz w:val="18"/>
+                <w:szCs w:val="18"/>
+              </w:rPr>
+              <w:t>android.widget.</w:t>
+            </w:r>
+            <w:hyperlink r:id="rId18" w:history="1">
+              <w:r>
+                <w:rPr>
+                  <w:rStyle w:val="Hyperlink"/>
+                  <w:sz w:val="18"/>
+                  <w:szCs w:val="18"/>
+                </w:rPr>
+                <w:t>TextView</w:t>
+              </w:r>
+            </w:hyperlink>
+          </w:p>
+        </w:tc>
+        <w:tc>
+          <w:tcPr>
+            <w:tcW w:w="1804" w:type="dxa"/>
+            <w:tcBorders>
+              <w:top w:val="single" w:sz="4" w:space="0" w:color="auto"/>
+              <w:left w:val="single" w:sz="4" w:space="0" w:color="auto"/>
+              <w:bottom w:val="single" w:sz="4" w:space="0" w:color="auto"/>
+              <w:right w:val="single" w:sz="4" w:space="0" w:color="auto"/>
+            </w:tcBorders>
+          </w:tcPr>
+          <w:p>
+            <w:pPr>
+              <w:jc w:val="center"/>
+              <w:rPr>
+                <w:sz w:val="18"/>
+                <w:szCs w:val="18"/>
+              </w:rPr>
+            </w:pPr>
+            <w:r>
+              <w:rPr>
+                <w:b/>
+                <w:sz w:val="18"/>
+                <w:szCs w:val="18"/>
+              </w:rPr>
+              <w:t>Y</w:t>
+            </w:r>
+          </w:p>
+        </w:tc>
+      </w:tr>
+      <w:tr>
+        <w:tc>
+          <w:tcPr>
+            <w:tcW w:w="534" w:type="dxa"/>
+            <w:tcBorders>
+              <w:top w:val="single" w:sz="4" w:space="0" w:color="auto"/>
+              <w:left w:val="single" w:sz="4" w:space="0" w:color="auto"/>
+              <w:bottom w:val="single" w:sz="4" w:space="0" w:color="auto"/>
+              <w:right w:val="single" w:sz="4" w:space="0" w:color="auto"/>
+            </w:tcBorders>
+          </w:tcPr>
+          <w:p>
+            <w:pPr>
+              <w:rPr>
+                <w:sz w:val="18"/>
+                <w:szCs w:val="18"/>
+              </w:rPr>
+            </w:pPr>
+            <w:r>
+              <w:rPr>
+                <w:sz w:val="18"/>
+                <w:szCs w:val="18"/>
+              </w:rPr>
               <w:t>5</w:t>
             </w:r>
           </w:p>
@@ -2775,7 +2800,7 @@
               </w:rPr>
               <w:t>android.widget.</w:t>
             </w:r>
-            <w:hyperlink r:id="rId18" w:history="1">
+            <w:hyperlink r:id="rId19" w:history="1">
               <w:r>
                 <w:rPr>
                   <w:rStyle w:val="Hyperlink"/>
@@ -2893,7 +2918,7 @@
               </w:rPr>
               <w:t>android.widget.</w:t>
             </w:r>
-            <w:hyperlink r:id="rId19" w:history="1">
+            <w:hyperlink r:id="rId20" w:history="1">
               <w:r>
                 <w:rPr>
                   <w:rStyle w:val="Hyperlink"/>
@@ -3011,7 +3036,7 @@
               </w:rPr>
               <w:t>android.widget.</w:t>
             </w:r>
-            <w:hyperlink r:id="rId20" w:history="1">
+            <w:hyperlink r:id="rId21" w:history="1">
               <w:r>
                 <w:rPr>
                   <w:rStyle w:val="Hyperlink"/>
@@ -3129,7 +3154,7 @@
               </w:rPr>
               <w:t>android.widget.</w:t>
             </w:r>
-            <w:hyperlink r:id="rId21" w:history="1">
+            <w:hyperlink r:id="rId22" w:history="1">
               <w:r>
                 <w:rPr>
                   <w:rStyle w:val="Hyperlink"/>
@@ -3154,7 +3179,7 @@
               </w:rPr>
               <w:t>android.widget.</w:t>
             </w:r>
-            <w:hyperlink r:id="rId22" w:history="1">
+            <w:hyperlink r:id="rId23" w:history="1">
               <w:r>
                 <w:rPr>
                   <w:rStyle w:val="Hyperlink"/>
@@ -3272,7 +3297,7 @@
               </w:rPr>
               <w:t>android.widget.</w:t>
             </w:r>
-            <w:hyperlink r:id="rId23" w:history="1">
+            <w:hyperlink r:id="rId24" w:history="1">
               <w:r>
                 <w:rPr>
                   <w:rStyle w:val="Hyperlink"/>
@@ -3406,7 +3431,7 @@
               </w:rPr>
               <w:t>android.widget.</w:t>
             </w:r>
-            <w:hyperlink r:id="rId24" w:history="1">
+            <w:hyperlink r:id="rId25" w:history="1">
               <w:r>
                 <w:rPr>
                   <w:rStyle w:val="Hyperlink"/>
@@ -3431,7 +3456,7 @@
               </w:rPr>
               <w:t>android.widget.</w:t>
             </w:r>
-            <w:hyperlink r:id="rId25" w:history="1">
+            <w:hyperlink r:id="rId26" w:history="1">
               <w:r>
                 <w:rPr>
                   <w:rStyle w:val="Hyperlink"/>
@@ -3556,7 +3581,7 @@
               </w:rPr>
               <w:t>android.widget.</w:t>
             </w:r>
-            <w:hyperlink r:id="rId26" w:history="1">
+            <w:hyperlink r:id="rId27" w:history="1">
               <w:r>
                 <w:rPr>
                   <w:rStyle w:val="Hyperlink"/>
@@ -3681,7 +3706,7 @@
               </w:rPr>
               <w:t>android.widget.</w:t>
             </w:r>
-            <w:hyperlink r:id="rId27" w:history="1">
+            <w:hyperlink r:id="rId28" w:history="1">
               <w:r>
                 <w:rPr>
                   <w:rStyle w:val="Hyperlink"/>
@@ -3806,7 +3831,7 @@
               </w:rPr>
               <w:t>android.widget.</w:t>
             </w:r>
-            <w:hyperlink r:id="rId28" w:history="1">
+            <w:hyperlink r:id="rId29" w:history="1">
               <w:r>
                 <w:rPr>
                   <w:rStyle w:val="Hyperlink"/>
@@ -3931,7 +3956,7 @@
               </w:rPr>
               <w:t>android.webkit.</w:t>
             </w:r>
-            <w:hyperlink r:id="rId29" w:history="1">
+            <w:hyperlink r:id="rId30" w:history="1">
               <w:r>
                 <w:rPr>
                   <w:rStyle w:val="Hyperlink"/>
@@ -4049,7 +4074,7 @@
                 <w:szCs w:val="18"/>
               </w:rPr>
             </w:pPr>
-            <w:hyperlink r:id="rId30" w:history="1">
+            <w:hyperlink r:id="rId31" w:history="1">
               <w:r>
                 <w:rPr>
                   <w:rStyle w:val="Hyperlink"/>
@@ -4204,7 +4229,7 @@
               </w:rPr>
               <w:t>android.app.</w:t>
             </w:r>
-            <w:hyperlink r:id="rId31" w:history="1">
+            <w:hyperlink r:id="rId32" w:history="1">
               <w:r>
                 <w:rPr>
                   <w:rStyle w:val="Hyperlink"/>
@@ -4229,7 +4254,7 @@
               </w:rPr>
               <w:t>android.widget.</w:t>
             </w:r>
-            <w:hyperlink r:id="rId32" w:history="1">
+            <w:hyperlink r:id="rId33" w:history="1">
               <w:r>
                 <w:rPr>
                   <w:rStyle w:val="Hyperlink"/>
@@ -4354,7 +4379,7 @@
               </w:rPr>
               <w:t>android.support.v4.view.</w:t>
             </w:r>
-            <w:hyperlink r:id="rId33" w:history="1">
+            <w:hyperlink r:id="rId34" w:history="1">
               <w:r>
                 <w:rPr>
                   <w:rStyle w:val="Hyperlink"/>
@@ -4479,7 +4504,7 @@
               </w:rPr>
               <w:t>android.widget.</w:t>
             </w:r>
-            <w:hyperlink r:id="rId34" w:history="1">
+            <w:hyperlink r:id="rId35" w:history="1">
               <w:r>
                 <w:rPr>
                   <w:rStyle w:val="Hyperlink"/>
@@ -4597,7 +4622,7 @@
               </w:rPr>
               <w:t>android.app.</w:t>
             </w:r>
-            <w:hyperlink r:id="rId35" w:history="1">
+            <w:hyperlink r:id="rId36" w:history="1">
               <w:r>
                 <w:rPr>
                   <w:rStyle w:val="Hyperlink"/>
@@ -4716,7 +4741,7 @@
               </w:rPr>
               <w:t>android.widget.</w:t>
             </w:r>
-            <w:hyperlink r:id="rId36" w:history="1">
+            <w:hyperlink r:id="rId37" w:history="1">
               <w:r>
                 <w:rPr>
                   <w:rStyle w:val="Hyperlink"/>
@@ -4781,14 +4806,7 @@
                 <w:sz w:val="18"/>
                 <w:szCs w:val="18"/>
               </w:rPr>
-              <w:t>2</w:t>
-            </w:r>
-            <w:r>
-              <w:rPr>
-                <w:sz w:val="18"/>
-                <w:szCs w:val="18"/>
-              </w:rPr>
-              <w:t>1</w:t>
+              <w:t>21</w:t>
             </w:r>
           </w:p>
         </w:tc>
@@ -4842,7 +4860,7 @@
               </w:rPr>
               <w:t>android.widget.</w:t>
             </w:r>
-            <w:hyperlink r:id="rId37" w:history="1">
+            <w:hyperlink r:id="rId38" w:history="1">
               <w:r>
                 <w:rPr>
                   <w:rStyle w:val="Hyperlink"/>
@@ -6036,7 +6054,7 @@
               </w:rPr>
               <w:t>android.app.</w:t>
             </w:r>
-            <w:hyperlink r:id="rId38" w:history="1">
+            <w:hyperlink r:id="rId39" w:history="1">
               <w:r>
                 <w:rPr>
                   <w:rStyle w:val="Hyperlink"/>
@@ -6285,8 +6303,6 @@
               </w:rPr>
               <w:t>Y</w:t>
             </w:r>
-            <w:bookmarkStart w:id="0" w:name="_GoBack"/>
-            <w:bookmarkEnd w:id="0"/>
           </w:p>
         </w:tc>
       </w:tr>
@@ -6450,7 +6466,7 @@
                           </pic:cNvPicPr>
                         </pic:nvPicPr>
                         <pic:blipFill>
-                          <a:blip r:embed="rId39">
+                          <a:blip r:embed="rId40">
                             <a:extLst>
                               <a:ext uri="{28A0092B-C50C-407E-A947-70E740481C1C}">
                                 <a14:useLocalDpi xmlns:a14="http://schemas.microsoft.com/office/drawing/2010/main" val="0"/>
@@ -6518,7 +6534,7 @@
                           </pic:cNvPicPr>
                         </pic:nvPicPr>
                         <pic:blipFill>
-                          <a:blip r:embed="rId40">
+                          <a:blip r:embed="rId41">
                             <a:extLst>
                               <a:ext uri="{28A0092B-C50C-407E-A947-70E740481C1C}">
                                 <a14:useLocalDpi xmlns:a14="http://schemas.microsoft.com/office/drawing/2010/main" val="0"/>
@@ -6668,7 +6684,7 @@
                           </pic:cNvPicPr>
                         </pic:nvPicPr>
                         <pic:blipFill>
-                          <a:blip r:embed="rId41">
+                          <a:blip r:embed="rId42">
                             <a:extLst>
                               <a:ext uri="{28A0092B-C50C-407E-A947-70E740481C1C}">
                                 <a14:useLocalDpi xmlns:a14="http://schemas.microsoft.com/office/drawing/2010/main" val="0"/>
@@ -6743,7 +6759,7 @@
                           </pic:cNvPicPr>
                         </pic:nvPicPr>
                         <pic:blipFill>
-                          <a:blip r:embed="rId42">
+                          <a:blip r:embed="rId43">
                             <a:extLst>
                               <a:ext uri="{28A0092B-C50C-407E-A947-70E740481C1C}">
                                 <a14:useLocalDpi xmlns:a14="http://schemas.microsoft.com/office/drawing/2010/main" val="0"/>
@@ -6806,7 +6822,7 @@
                           </pic:cNvPicPr>
                         </pic:nvPicPr>
                         <pic:blipFill>
-                          <a:blip r:embed="rId43">
+                          <a:blip r:embed="rId44">
                             <a:extLst>
                               <a:ext uri="{28A0092B-C50C-407E-A947-70E740481C1C}">
                                 <a14:useLocalDpi xmlns:a14="http://schemas.microsoft.com/office/drawing/2010/main" val="0"/>
@@ -6921,7 +6937,7 @@
                           </pic:cNvPicPr>
                         </pic:nvPicPr>
                         <pic:blipFill rotWithShape="1">
-                          <a:blip r:embed="rId44">
+                          <a:blip r:embed="rId45">
                             <a:extLst>
                               <a:ext uri="{28A0092B-C50C-407E-A947-70E740481C1C}">
                                 <a14:useLocalDpi xmlns:a14="http://schemas.microsoft.com/office/drawing/2010/main" val="0"/>
@@ -6997,7 +7013,7 @@
                           </pic:cNvPicPr>
                         </pic:nvPicPr>
                         <pic:blipFill rotWithShape="1">
-                          <a:blip r:embed="rId44">
+                          <a:blip r:embed="rId45">
                             <a:extLst>
                               <a:ext uri="{28A0092B-C50C-407E-A947-70E740481C1C}">
                                 <a14:useLocalDpi xmlns:a14="http://schemas.microsoft.com/office/drawing/2010/main" val="0"/>
@@ -7147,7 +7163,7 @@
                           </pic:cNvPicPr>
                         </pic:nvPicPr>
                         <pic:blipFill rotWithShape="1">
-                          <a:blip r:embed="rId45">
+                          <a:blip r:embed="rId46">
                             <a:extLst>
                               <a:ext uri="{28A0092B-C50C-407E-A947-70E740481C1C}">
                                 <a14:useLocalDpi xmlns:a14="http://schemas.microsoft.com/office/drawing/2010/main" val="0"/>
@@ -7218,7 +7234,7 @@
                           </pic:cNvPicPr>
                         </pic:nvPicPr>
                         <pic:blipFill rotWithShape="1">
-                          <a:blip r:embed="rId45">
+                          <a:blip r:embed="rId46">
                             <a:extLst>
                               <a:ext uri="{28A0092B-C50C-407E-A947-70E740481C1C}">
                                 <a14:useLocalDpi xmlns:a14="http://schemas.microsoft.com/office/drawing/2010/main" val="0"/>
@@ -7368,7 +7384,7 @@
                           </pic:cNvPicPr>
                         </pic:nvPicPr>
                         <pic:blipFill rotWithShape="1">
-                          <a:blip r:embed="rId46">
+                          <a:blip r:embed="rId47">
                             <a:extLst>
                               <a:ext uri="{28A0092B-C50C-407E-A947-70E740481C1C}">
                                 <a14:useLocalDpi xmlns:a14="http://schemas.microsoft.com/office/drawing/2010/main" val="0"/>
@@ -7439,7 +7455,7 @@
                           </pic:cNvPicPr>
                         </pic:nvPicPr>
                         <pic:blipFill rotWithShape="1">
-                          <a:blip r:embed="rId46">
+                          <a:blip r:embed="rId47">
                             <a:extLst>
                               <a:ext uri="{28A0092B-C50C-407E-A947-70E740481C1C}">
                                 <a14:useLocalDpi xmlns:a14="http://schemas.microsoft.com/office/drawing/2010/main" val="0"/>
@@ -7582,7 +7598,7 @@
                           </pic:cNvPicPr>
                         </pic:nvPicPr>
                         <pic:blipFill rotWithShape="1">
-                          <a:blip r:embed="rId47">
+                          <a:blip r:embed="rId48">
                             <a:extLst>
                               <a:ext uri="{28A0092B-C50C-407E-A947-70E740481C1C}">
                                 <a14:useLocalDpi xmlns:a14="http://schemas.microsoft.com/office/drawing/2010/main" val="0"/>
@@ -7653,7 +7669,7 @@
                           </pic:cNvPicPr>
                         </pic:nvPicPr>
                         <pic:blipFill rotWithShape="1">
-                          <a:blip r:embed="rId47">
+                          <a:blip r:embed="rId48">
                             <a:extLst>
                               <a:ext uri="{28A0092B-C50C-407E-A947-70E740481C1C}">
                                 <a14:useLocalDpi xmlns:a14="http://schemas.microsoft.com/office/drawing/2010/main" val="0"/>

</xml_diff>